<commit_message>
Update to version 1.1-2
</commit_message>
<xml_diff>
--- a/tmp/test.docx
+++ b/tmp/test.docx
@@ -295,7 +295,7 @@
           <w:color w:val="333333"/>
           <w:sz w:val="18"/>
           <w:szCs w:val="18"/>
-          <w:shd w:fill="FFFFFF" w:val="clear"/>
+          <w:highlight w:val="white"/>
         </w:rPr>
       </w:pPr>
       <w:r>
@@ -543,7 +543,7 @@
       <w:pgNumType w:fmt="decimal"/>
       <w:formProt w:val="false"/>
       <w:textDirection w:val="lrTb"/>
-      <w:docGrid w:type="default" w:linePitch="360" w:charSpace="4294965247"/>
+      <w:docGrid w:type="default" w:linePitch="360" w:charSpace="4096"/>
     </w:sectPr>
   </w:body>
 </w:document>
@@ -1097,6 +1097,7 @@
     <w:rPr>
       <w:rFonts w:ascii="Calibri" w:hAnsi="Calibri" w:eastAsia="宋体" w:cs="" w:asciiTheme="minorHAnsi" w:cstheme="minorBidi" w:eastAsiaTheme="minorEastAsia" w:hAnsiTheme="minorHAnsi"/>
       <w:color w:val="auto"/>
+      <w:kern w:val="0"/>
       <w:sz w:val="22"/>
       <w:szCs w:val="22"/>
       <w:lang w:val="en-US" w:eastAsia="zh-CN" w:bidi="ar-SA"/>
@@ -1175,7 +1176,7 @@
     <w:next w:val="TextBody"/>
     <w:qFormat/>
     <w:pPr>
-      <w:keepNext/>
+      <w:keepNext w:val="true"/>
       <w:spacing w:before="240" w:after="120"/>
     </w:pPr>
     <w:rPr>
@@ -1290,6 +1291,7 @@
     <w:rPr>
       <w:rFonts w:ascii="Calibri" w:hAnsi="Calibri" w:eastAsia="宋体" w:cs=""/>
       <w:color w:val="1F497D" w:themeColor="text2"/>
+      <w:kern w:val="0"/>
       <w:sz w:val="20"/>
       <w:szCs w:val="20"/>
       <w:lang w:eastAsia="ja-JP" w:val="en-US" w:bidi="ar-SA"/>

</xml_diff>